<commit_message>
.docx adicionado resposta CNN
</commit_message>
<xml_diff>
--- a/FStudent_respostas.docx
+++ b/FStudent_respostas.docx
@@ -20,59 +20,8 @@
           <w:sz w:val="28"/>
           <w:szCs w:val="28"/>
         </w:rPr>
-        <w:t xml:space="preserve">General </w:t>
-      </w:r>
-      <w:proofErr w:type="spellStart"/>
-      <w:r>
-        <w:rPr>
-          <w:b/>
-          <w:bCs/>
-          <w:sz w:val="28"/>
-          <w:szCs w:val="28"/>
-        </w:rPr>
-        <w:t>autonomous</w:t>
-      </w:r>
-      <w:proofErr w:type="spellEnd"/>
-      <w:r>
-        <w:rPr>
-          <w:b/>
-          <w:bCs/>
-          <w:sz w:val="28"/>
-          <w:szCs w:val="28"/>
-        </w:rPr>
-        <w:t xml:space="preserve"> </w:t>
-      </w:r>
-      <w:proofErr w:type="spellStart"/>
-      <w:r>
-        <w:rPr>
-          <w:b/>
-          <w:bCs/>
-          <w:sz w:val="28"/>
-          <w:szCs w:val="28"/>
-        </w:rPr>
-        <w:t>driving</w:t>
-      </w:r>
-      <w:proofErr w:type="spellEnd"/>
-      <w:r>
-        <w:rPr>
-          <w:b/>
-          <w:bCs/>
-          <w:sz w:val="28"/>
-          <w:szCs w:val="28"/>
-        </w:rPr>
-        <w:t xml:space="preserve"> </w:t>
-      </w:r>
-      <w:proofErr w:type="spellStart"/>
-      <w:r>
-        <w:rPr>
-          <w:b/>
-          <w:bCs/>
-          <w:sz w:val="28"/>
-          <w:szCs w:val="28"/>
-        </w:rPr>
-        <w:t>questions</w:t>
-      </w:r>
-      <w:proofErr w:type="spellEnd"/>
+        <w:t>General autonomous driving questions</w:t>
+      </w:r>
     </w:p>
     <w:p>
       <w:pPr>
@@ -97,21 +46,7 @@
         <w:rPr>
           <w:rFonts w:cstheme="minorHAnsi"/>
         </w:rPr>
-        <w:t xml:space="preserve">Stereo </w:t>
-      </w:r>
-      <w:proofErr w:type="spellStart"/>
-      <w:r>
-        <w:rPr>
-          <w:rFonts w:cstheme="minorHAnsi"/>
-        </w:rPr>
-        <w:t>Camera</w:t>
-      </w:r>
-      <w:proofErr w:type="spellEnd"/>
-      <w:r>
-        <w:rPr>
-          <w:rFonts w:cstheme="minorHAnsi"/>
-        </w:rPr>
-        <w:t>:</w:t>
+        <w:t>Stereo Camera:</w:t>
       </w:r>
       <w:r>
         <w:rPr>
@@ -235,21 +170,7 @@
         <w:rPr>
           <w:rFonts w:cstheme="minorHAnsi"/>
         </w:rPr>
-        <w:t xml:space="preserve">Alcance menor, comparado com o </w:t>
-      </w:r>
-      <w:proofErr w:type="spellStart"/>
-      <w:r>
-        <w:rPr>
-          <w:rFonts w:cstheme="minorHAnsi"/>
-        </w:rPr>
-        <w:t>LiDAR</w:t>
-      </w:r>
-      <w:proofErr w:type="spellEnd"/>
-      <w:r>
-        <w:rPr>
-          <w:rFonts w:cstheme="minorHAnsi"/>
-        </w:rPr>
-        <w:t xml:space="preserve"> e RADAR;</w:t>
+        <w:t>Alcance menor, comparado com o LiDAR e RADAR;</w:t>
       </w:r>
     </w:p>
     <w:p>
@@ -283,19 +204,11 @@
           <w:rFonts w:cstheme="minorHAnsi"/>
         </w:rPr>
       </w:pPr>
-      <w:proofErr w:type="spellStart"/>
-      <w:r>
-        <w:rPr>
-          <w:rFonts w:cstheme="minorHAnsi"/>
-        </w:rPr>
-        <w:t>LiDAR</w:t>
-      </w:r>
-      <w:proofErr w:type="spellEnd"/>
-      <w:r>
-        <w:rPr>
-          <w:rFonts w:cstheme="minorHAnsi"/>
-        </w:rPr>
-        <w:t>:</w:t>
+      <w:r>
+        <w:rPr>
+          <w:rFonts w:cstheme="minorHAnsi"/>
+        </w:rPr>
+        <w:t>LiDAR:</w:t>
       </w:r>
     </w:p>
     <w:p>
@@ -314,21 +227,19 @@
         <w:rPr>
           <w:rFonts w:cstheme="minorHAnsi"/>
         </w:rPr>
-        <w:t xml:space="preserve">O </w:t>
-      </w:r>
-      <w:proofErr w:type="spellStart"/>
-      <w:r>
-        <w:rPr>
-          <w:rFonts w:cstheme="minorHAnsi"/>
-        </w:rPr>
-        <w:t>LiDAR</w:t>
-      </w:r>
-      <w:proofErr w:type="spellEnd"/>
-      <w:r>
-        <w:rPr>
-          <w:rFonts w:cstheme="minorHAnsi"/>
-        </w:rPr>
-        <w:t xml:space="preserve"> é um sensor de alta precisam que permite criar um mapeamento 3D;</w:t>
+        <w:t>O LiDAR é um sensor de alta precis</w:t>
+      </w:r>
+      <w:r>
+        <w:rPr>
+          <w:rFonts w:cstheme="minorHAnsi"/>
+        </w:rPr>
+        <w:t>ão</w:t>
+      </w:r>
+      <w:r>
+        <w:rPr>
+          <w:rFonts w:cstheme="minorHAnsi"/>
+        </w:rPr>
+        <w:t xml:space="preserve"> que permite criar um mapeamento 3D;</w:t>
       </w:r>
     </w:p>
     <w:p>
@@ -526,21 +437,7 @@
         <w:rPr>
           <w:rFonts w:cstheme="minorHAnsi"/>
         </w:rPr>
-        <w:t xml:space="preserve">Mais barato que o </w:t>
-      </w:r>
-      <w:proofErr w:type="spellStart"/>
-      <w:r>
-        <w:rPr>
-          <w:rFonts w:cstheme="minorHAnsi"/>
-        </w:rPr>
-        <w:t>LiDAR</w:t>
-      </w:r>
-      <w:proofErr w:type="spellEnd"/>
-      <w:r>
-        <w:rPr>
-          <w:rFonts w:cstheme="minorHAnsi"/>
-        </w:rPr>
-        <w:t>;</w:t>
+        <w:t>Mais barato que o LiDAR;</w:t>
       </w:r>
     </w:p>
     <w:p>
@@ -627,30 +524,12 @@
         <w:rPr>
           <w:rFonts w:cstheme="minorHAnsi"/>
         </w:rPr>
-        <w:t xml:space="preserve">resolução angular limitada em comparação com o </w:t>
-      </w:r>
-      <w:proofErr w:type="spellStart"/>
-      <w:r>
-        <w:rPr>
-          <w:rFonts w:cstheme="minorHAnsi"/>
-        </w:rPr>
-        <w:t>LiDAR</w:t>
-      </w:r>
-      <w:proofErr w:type="spellEnd"/>
-      <w:r>
-        <w:rPr>
-          <w:rFonts w:cstheme="minorHAnsi"/>
-        </w:rPr>
-        <w:t>;</w:t>
+        <w:t>resolução angular limitada em comparação com o LiDAR;</w:t>
       </w:r>
     </w:p>
     <w:p>
       <w:pPr>
         <w:pStyle w:val="PargrafodaLista"/>
-        <w:numPr>
-          <w:ilvl w:val="0"/>
-          <w:numId w:val="6"/>
-        </w:numPr>
         <w:rPr>
           <w:rFonts w:cstheme="minorHAnsi"/>
           <w:color w:val="000000"/>
@@ -702,25 +581,23 @@
           <w:spacing w:val="-3"/>
         </w:rPr>
         <w:tab/>
-        <w:t xml:space="preserve">Num cenário de uma pequena equipa com um orçamento limitado optaria por uma solução </w:t>
-      </w:r>
-      <w:proofErr w:type="spellStart"/>
+        <w:t>Num cenário de uma pequena equipa com um orçamento limitado optaria por uma solução plug-to-play</w:t>
+      </w:r>
       <w:r>
         <w:rPr>
           <w:rFonts w:cstheme="minorHAnsi"/>
           <w:color w:val="000000"/>
           <w:spacing w:val="-3"/>
         </w:rPr>
-        <w:t>plug</w:t>
-      </w:r>
-      <w:proofErr w:type="spellEnd"/>
+        <w:t xml:space="preserve">. Ao considerar a complexidade e a </w:t>
+      </w:r>
       <w:r>
         <w:rPr>
           <w:rFonts w:cstheme="minorHAnsi"/>
           <w:color w:val="000000"/>
           <w:spacing w:val="-3"/>
         </w:rPr>
-        <w:t>-to-play</w:t>
+        <w:t>confiabilidade</w:t>
       </w:r>
       <w:r>
         <w:rPr>
@@ -728,7 +605,7 @@
           <w:color w:val="000000"/>
           <w:spacing w:val="-3"/>
         </w:rPr>
-        <w:t xml:space="preserve">. Ao considerar a complexidade e a </w:t>
+        <w:t xml:space="preserve"> uma câmera self-made </w:t>
       </w:r>
       <w:r>
         <w:rPr>
@@ -736,7 +613,7 @@
           <w:color w:val="000000"/>
           <w:spacing w:val="-3"/>
         </w:rPr>
-        <w:t>confiabilidade</w:t>
+        <w:t>é inferior a uma plug-to-play, uma self-made ia despender de membros da equipa para ser desenvolvida que se torna mais complexo e menos confiável do que uma câmera desenvolvida por profissionais da área, relativamente aos custo</w:t>
       </w:r>
       <w:r>
         <w:rPr>
@@ -744,175 +621,49 @@
           <w:color w:val="000000"/>
           <w:spacing w:val="-3"/>
         </w:rPr>
-        <w:t xml:space="preserve"> uma </w:t>
-      </w:r>
-      <w:proofErr w:type="spellStart"/>
+        <w:t>s</w:t>
+      </w:r>
       <w:r>
         <w:rPr>
           <w:rFonts w:cstheme="minorHAnsi"/>
           <w:color w:val="000000"/>
           <w:spacing w:val="-3"/>
         </w:rPr>
-        <w:t>câmera</w:t>
-      </w:r>
-      <w:proofErr w:type="spellEnd"/>
-      <w:r>
+        <w:t>, uma câmera self-made seria mais acessível mas considerando possíveis erros rapidamente esta poupança poderia se perder.</w:t>
+      </w:r>
+    </w:p>
+    <w:p>
+      <w:pPr>
         <w:rPr>
           <w:rFonts w:cstheme="minorHAnsi"/>
           <w:color w:val="000000"/>
           <w:spacing w:val="-3"/>
         </w:rPr>
-        <w:t xml:space="preserve"> self-</w:t>
-      </w:r>
-      <w:proofErr w:type="spellStart"/>
-      <w:r>
+      </w:pPr>
+    </w:p>
+    <w:p>
+      <w:pPr>
         <w:rPr>
           <w:rFonts w:cstheme="minorHAnsi"/>
           <w:color w:val="000000"/>
           <w:spacing w:val="-3"/>
         </w:rPr>
-        <w:t>made</w:t>
-      </w:r>
-      <w:proofErr w:type="spellEnd"/>
-      <w:r>
+      </w:pPr>
+    </w:p>
+    <w:p>
+      <w:pPr>
         <w:rPr>
           <w:rFonts w:cstheme="minorHAnsi"/>
           <w:color w:val="000000"/>
           <w:spacing w:val="-3"/>
         </w:rPr>
-        <w:t xml:space="preserve"> </w:t>
-      </w:r>
+      </w:pPr>
       <w:r>
         <w:rPr>
           <w:rFonts w:cstheme="minorHAnsi"/>
           <w:color w:val="000000"/>
           <w:spacing w:val="-3"/>
         </w:rPr>
-        <w:t xml:space="preserve">é inferior a uma </w:t>
-      </w:r>
-      <w:proofErr w:type="spellStart"/>
-      <w:r>
-        <w:rPr>
-          <w:rFonts w:cstheme="minorHAnsi"/>
-          <w:color w:val="000000"/>
-          <w:spacing w:val="-3"/>
-        </w:rPr>
-        <w:t>plug</w:t>
-      </w:r>
-      <w:proofErr w:type="spellEnd"/>
-      <w:r>
-        <w:rPr>
-          <w:rFonts w:cstheme="minorHAnsi"/>
-          <w:color w:val="000000"/>
-          <w:spacing w:val="-3"/>
-        </w:rPr>
-        <w:t>-to-play, uma self-</w:t>
-      </w:r>
-      <w:proofErr w:type="spellStart"/>
-      <w:r>
-        <w:rPr>
-          <w:rFonts w:cstheme="minorHAnsi"/>
-          <w:color w:val="000000"/>
-          <w:spacing w:val="-3"/>
-        </w:rPr>
-        <w:t>made</w:t>
-      </w:r>
-      <w:proofErr w:type="spellEnd"/>
-      <w:r>
-        <w:rPr>
-          <w:rFonts w:cstheme="minorHAnsi"/>
-          <w:color w:val="000000"/>
-          <w:spacing w:val="-3"/>
-        </w:rPr>
-        <w:t xml:space="preserve"> ia despender de membros da equipa para ser desenvolvida que se torna mais complexo e menos confiável do que uma </w:t>
-      </w:r>
-      <w:proofErr w:type="spellStart"/>
-      <w:r>
-        <w:rPr>
-          <w:rFonts w:cstheme="minorHAnsi"/>
-          <w:color w:val="000000"/>
-          <w:spacing w:val="-3"/>
-        </w:rPr>
-        <w:t>câmera</w:t>
-      </w:r>
-      <w:proofErr w:type="spellEnd"/>
-      <w:r>
-        <w:rPr>
-          <w:rFonts w:cstheme="minorHAnsi"/>
-          <w:color w:val="000000"/>
-          <w:spacing w:val="-3"/>
-        </w:rPr>
-        <w:t xml:space="preserve"> desenvolvida por profissionais da área, relativamente aos custo, uma </w:t>
-      </w:r>
-      <w:proofErr w:type="spellStart"/>
-      <w:r>
-        <w:rPr>
-          <w:rFonts w:cstheme="minorHAnsi"/>
-          <w:color w:val="000000"/>
-          <w:spacing w:val="-3"/>
-        </w:rPr>
-        <w:t>câmera</w:t>
-      </w:r>
-      <w:proofErr w:type="spellEnd"/>
-      <w:r>
-        <w:rPr>
-          <w:rFonts w:cstheme="minorHAnsi"/>
-          <w:color w:val="000000"/>
-          <w:spacing w:val="-3"/>
-        </w:rPr>
-        <w:t xml:space="preserve"> self-</w:t>
-      </w:r>
-      <w:proofErr w:type="spellStart"/>
-      <w:r>
-        <w:rPr>
-          <w:rFonts w:cstheme="minorHAnsi"/>
-          <w:color w:val="000000"/>
-          <w:spacing w:val="-3"/>
-        </w:rPr>
-        <w:t>made</w:t>
-      </w:r>
-      <w:proofErr w:type="spellEnd"/>
-      <w:r>
-        <w:rPr>
-          <w:rFonts w:cstheme="minorHAnsi"/>
-          <w:color w:val="000000"/>
-          <w:spacing w:val="-3"/>
-        </w:rPr>
-        <w:t xml:space="preserve"> seria mais acessível mas considerando possíveis erros rapidamente esta poupança poderia se perder.</w:t>
-      </w:r>
-    </w:p>
-    <w:p>
-      <w:pPr>
-        <w:rPr>
-          <w:rFonts w:cstheme="minorHAnsi"/>
-          <w:color w:val="000000"/>
-          <w:spacing w:val="-3"/>
-        </w:rPr>
-      </w:pPr>
-    </w:p>
-    <w:p>
-      <w:pPr>
-        <w:rPr>
-          <w:rFonts w:cstheme="minorHAnsi"/>
-          <w:color w:val="000000"/>
-          <w:spacing w:val="-3"/>
-        </w:rPr>
-      </w:pPr>
-    </w:p>
-    <w:p>
-      <w:pPr>
-        <w:rPr>
-          <w:rFonts w:cstheme="minorHAnsi"/>
-          <w:color w:val="000000"/>
-          <w:spacing w:val="-3"/>
-        </w:rPr>
-      </w:pPr>
-      <w:r>
-        <w:rPr>
-          <w:rFonts w:cstheme="minorHAnsi"/>
-          <w:color w:val="000000"/>
-          <w:spacing w:val="-3"/>
-        </w:rPr>
         <w:t>3.</w:t>
       </w:r>
     </w:p>
@@ -921,15 +672,7 @@
         <w:ind w:left="708"/>
       </w:pPr>
       <w:r>
-        <w:t xml:space="preserve">c) </w:t>
-      </w:r>
-      <w:proofErr w:type="spellStart"/>
-      <w:r>
-        <w:t>Activate</w:t>
-      </w:r>
-      <w:proofErr w:type="spellEnd"/>
-      <w:r>
-        <w:t xml:space="preserve"> the EBS</w:t>
+        <w:t>c) Activate the EBS</w:t>
       </w:r>
       <w:r>
         <w:t xml:space="preserve"> </w:t>
@@ -938,96 +681,43 @@
         <w:t xml:space="preserve">- </w:t>
       </w:r>
       <w:r>
-        <w:t xml:space="preserve">Segundo o capitulo </w:t>
-      </w:r>
-      <w:r>
-        <w:t xml:space="preserve">4 </w:t>
-      </w:r>
-      <w:r>
-        <w:t xml:space="preserve">do </w:t>
-      </w:r>
-      <w:proofErr w:type="spellStart"/>
-      <w:r>
-        <w:t>Beginners</w:t>
-      </w:r>
-      <w:proofErr w:type="spellEnd"/>
-      <w:r>
-        <w:t xml:space="preserve"> Guide</w:t>
+        <w:t>Segundo o capitulo 4 do Beginners Guide</w:t>
       </w:r>
       <w:r>
         <w:t xml:space="preserve"> </w:t>
       </w:r>
       <w:r>
-        <w:t>(</w:t>
-      </w:r>
-      <w:proofErr w:type="spellStart"/>
-      <w:r>
-        <w:t>System</w:t>
-      </w:r>
-      <w:proofErr w:type="spellEnd"/>
+        <w:t>(System Critical Signals)</w:t>
+      </w:r>
       <w:r>
         <w:t xml:space="preserve"> </w:t>
       </w:r>
-      <w:proofErr w:type="spellStart"/>
-      <w:r>
-        <w:t>Critical</w:t>
-      </w:r>
-      <w:proofErr w:type="spellEnd"/>
+      <w:r>
+        <w:t>T14.9, T 15</w:t>
+      </w:r>
+    </w:p>
+    <w:p/>
+    <w:p>
+      <w:r>
+        <w:t>4.</w:t>
+      </w:r>
+    </w:p>
+    <w:p>
+      <w:r>
+        <w:tab/>
+      </w:r>
+      <w:r>
+        <w:t xml:space="preserve">Na perceção </w:t>
+      </w:r>
+      <w:r>
+        <w:t xml:space="preserve">quando usada uma câmera estereoscópica </w:t>
+      </w:r>
+      <w:r>
+        <w:t>é comum usar o algoritmo YOLOv3</w:t>
+      </w:r>
       <w:r>
         <w:t xml:space="preserve"> </w:t>
       </w:r>
-      <w:proofErr w:type="spellStart"/>
-      <w:r>
-        <w:t>Signals</w:t>
-      </w:r>
-      <w:proofErr w:type="spellEnd"/>
-      <w:r>
-        <w:t>)</w:t>
-      </w:r>
-      <w:r>
-        <w:t xml:space="preserve"> </w:t>
-      </w:r>
-      <w:r>
-        <w:t>T14.9</w:t>
-      </w:r>
-      <w:r>
-        <w:t xml:space="preserve">, </w:t>
-      </w:r>
-      <w:r>
-        <w:t>T 15</w:t>
-      </w:r>
-    </w:p>
-    <w:p/>
-    <w:p/>
-    <w:p>
-      <w:r>
-        <w:t>4.</w:t>
-      </w:r>
-    </w:p>
-    <w:p>
-      <w:r>
-        <w:tab/>
-      </w:r>
-      <w:r>
-        <w:t xml:space="preserve">Na perceção </w:t>
-      </w:r>
-      <w:r>
-        <w:t xml:space="preserve">quando usada uma </w:t>
-      </w:r>
-      <w:proofErr w:type="spellStart"/>
-      <w:r>
-        <w:t>câmera</w:t>
-      </w:r>
-      <w:proofErr w:type="spellEnd"/>
-      <w:r>
-        <w:t xml:space="preserve"> estereoscópica </w:t>
-      </w:r>
-      <w:r>
-        <w:t>é comum usar o algoritmo YOLOv3</w:t>
-      </w:r>
-      <w:r>
-        <w:t xml:space="preserve"> </w:t>
-      </w:r>
       <w:r>
         <w:t>para detetar objetos,</w:t>
       </w:r>
@@ -1035,39 +725,7 @@
         <w:t xml:space="preserve"> e</w:t>
       </w:r>
       <w:r>
-        <w:t xml:space="preserve"> em caso de sensores </w:t>
-      </w:r>
-      <w:proofErr w:type="spellStart"/>
-      <w:r>
-        <w:t>LiDAR</w:t>
-      </w:r>
-      <w:proofErr w:type="spellEnd"/>
-      <w:r>
-        <w:t xml:space="preserve"> é mais comum o </w:t>
-      </w:r>
-      <w:proofErr w:type="spellStart"/>
-      <w:r>
-        <w:t>Euclidean</w:t>
-      </w:r>
-      <w:proofErr w:type="spellEnd"/>
-      <w:r>
-        <w:t xml:space="preserve"> </w:t>
-      </w:r>
-      <w:proofErr w:type="spellStart"/>
-      <w:r>
-        <w:t>Clustering</w:t>
-      </w:r>
-      <w:proofErr w:type="spellEnd"/>
-      <w:r>
-        <w:t xml:space="preserve"> </w:t>
-      </w:r>
-      <w:proofErr w:type="spellStart"/>
-      <w:r>
-        <w:t>algorithm</w:t>
-      </w:r>
-      <w:proofErr w:type="spellEnd"/>
-      <w:r>
-        <w:t xml:space="preserve">. </w:t>
+        <w:t xml:space="preserve"> em caso de sensores LiDAR é mais comum o Euclidean Clustering algorithm. </w:t>
       </w:r>
       <w:r>
         <w:t>Independentemente do sensor também é utilizado frequentemente o SLAM que simultaneamente localiza e mapeia. Depois de obtenção deste</w:t>
@@ -1079,58 +737,10 @@
         <w:t xml:space="preserve"> dados entra a fase de planeamento que </w:t>
       </w:r>
       <w:r>
-        <w:t>constrói a pista (</w:t>
-      </w:r>
-      <w:proofErr w:type="spellStart"/>
-      <w:r>
-        <w:t>Track</w:t>
-      </w:r>
-      <w:proofErr w:type="spellEnd"/>
-      <w:r>
-        <w:t xml:space="preserve"> </w:t>
-      </w:r>
-      <w:proofErr w:type="spellStart"/>
-      <w:r>
-        <w:t>Discovery</w:t>
-      </w:r>
-      <w:proofErr w:type="spellEnd"/>
-      <w:r>
-        <w:t xml:space="preserve">) que é usualmente realizado pelo algoritmo de </w:t>
-      </w:r>
-      <w:proofErr w:type="spellStart"/>
-      <w:r>
-        <w:t>Deluanay</w:t>
-      </w:r>
-      <w:proofErr w:type="spellEnd"/>
-      <w:r>
-        <w:t xml:space="preserve"> </w:t>
-      </w:r>
-      <w:proofErr w:type="spellStart"/>
-      <w:r>
-        <w:t>triangulation</w:t>
-      </w:r>
-      <w:proofErr w:type="spellEnd"/>
-      <w:r>
-        <w:t>, também é comum existir algoritmos que otimizam a trajetória</w:t>
-      </w:r>
-      <w:r>
-        <w:t xml:space="preserve">. O controlo resume se á concretização do planeamento, é comum observar se algoritmos de </w:t>
-      </w:r>
-      <w:proofErr w:type="spellStart"/>
-      <w:r>
-        <w:t>Pure</w:t>
-      </w:r>
-      <w:proofErr w:type="spellEnd"/>
-      <w:r>
-        <w:t xml:space="preserve"> </w:t>
-      </w:r>
-      <w:proofErr w:type="spellStart"/>
-      <w:r>
-        <w:t>Pursuit</w:t>
-      </w:r>
-      <w:proofErr w:type="spellEnd"/>
-      <w:r>
-        <w:t xml:space="preserve"> e de controlo de atuadores.</w:t>
+        <w:t>constrói a pista (Track Discovery) que é usualmente realizado pelo algoritmo de Deluanay triangulation, também é comum existir algoritmos que otimizam a trajetória</w:t>
+      </w:r>
+      <w:r>
+        <w:t>. O controlo resume se á concretização do planeamento, é comum observar se algoritmos de Pure Pursuit e de controlo de atuadores.</w:t>
       </w:r>
     </w:p>
     <w:p/>
@@ -1151,19 +761,61 @@
           <w:sz w:val="28"/>
           <w:szCs w:val="28"/>
         </w:rPr>
-        <w:t xml:space="preserve">MLP </w:t>
-      </w:r>
-      <w:proofErr w:type="spellStart"/>
-      <w:r>
+        <w:t>MLP questions</w:t>
+      </w:r>
+    </w:p>
+    <w:p>
+      <w:r>
+        <w:t>1.</w:t>
+      </w:r>
+    </w:p>
+    <w:p>
+      <w:r>
+        <w:tab/>
+        <w:t xml:space="preserve">O MNIST dataset consiste em imagens de 28x28p, ou seja, cada imagem tem </w:t>
+      </w:r>
+      <w:r>
+        <w:t>784 pixels e cada pixel é um input na input layer.</w:t>
+      </w:r>
+    </w:p>
+    <w:p/>
+    <w:p>
+      <w:r>
+        <w:t>2.</w:t>
+      </w:r>
+    </w:p>
+    <w:p>
+      <w:r>
+        <w:tab/>
+        <w:t xml:space="preserve">A output layer tem 10 output um para cada classificação (“zero” </w:t>
+      </w:r>
+      <w:r>
+        <w:t>até</w:t>
+      </w:r>
+      <w:r>
+        <w:t xml:space="preserve"> “nine”).</w:t>
+      </w:r>
+    </w:p>
+    <w:p/>
+    <w:p>
+      <w:pPr>
+        <w:jc w:val="center"/>
         <w:rPr>
           <w:b/>
           <w:bCs/>
           <w:sz w:val="28"/>
           <w:szCs w:val="28"/>
         </w:rPr>
-        <w:t>questions</w:t>
-      </w:r>
-      <w:proofErr w:type="spellEnd"/>
+      </w:pPr>
+      <w:r>
+        <w:rPr>
+          <w:b/>
+          <w:bCs/>
+          <w:sz w:val="28"/>
+          <w:szCs w:val="28"/>
+        </w:rPr>
+        <w:t>CNN questions</w:t>
+      </w:r>
     </w:p>
     <w:p>
       <w:r>
@@ -1173,52 +825,25 @@
     <w:p>
       <w:r>
         <w:tab/>
-        <w:t xml:space="preserve">O MNIST </w:t>
-      </w:r>
-      <w:proofErr w:type="spellStart"/>
-      <w:r>
-        <w:t>dataset</w:t>
-      </w:r>
-      <w:proofErr w:type="spellEnd"/>
-      <w:r>
-        <w:t xml:space="preserve"> consiste em imagens de 28x28p, ou seja, cada imagem tem </w:t>
-      </w:r>
-      <w:r>
-        <w:t xml:space="preserve">784 pixels e cada pixel é um input na input </w:t>
-      </w:r>
-      <w:proofErr w:type="spellStart"/>
-      <w:r>
-        <w:t>layer</w:t>
-      </w:r>
-      <w:proofErr w:type="spellEnd"/>
-      <w:r>
-        <w:t>.</w:t>
-      </w:r>
-    </w:p>
-    <w:p/>
-    <w:p>
-      <w:r>
-        <w:t>2.</w:t>
-      </w:r>
-    </w:p>
-    <w:p>
-      <w:r>
-        <w:tab/>
-        <w:t xml:space="preserve">A output </w:t>
-      </w:r>
-      <w:proofErr w:type="spellStart"/>
-      <w:r>
-        <w:t>layer</w:t>
-      </w:r>
-      <w:proofErr w:type="spellEnd"/>
-      <w:r>
-        <w:t xml:space="preserve"> tem 10 output um para cada classificação (“zero” </w:t>
-      </w:r>
-      <w:r>
-        <w:t>até</w:t>
-      </w:r>
-      <w:r>
-        <w:t xml:space="preserve"> “nine”).</w:t>
+        <w:t xml:space="preserve">A principal vantagem da </w:t>
+      </w:r>
+      <w:r>
+        <w:t>convolutional layers</w:t>
+      </w:r>
+      <w:r>
+        <w:t xml:space="preserve"> é mais eficiente em casos com uma grande quantidade de </w:t>
+      </w:r>
+      <w:r>
+        <w:t>neurônios</w:t>
+      </w:r>
+      <w:r>
+        <w:t xml:space="preserve"> , pois os neurónios não estão todos interligados entre si, ao contrario da </w:t>
+      </w:r>
+      <w:r>
+        <w:t>fully-connected layers</w:t>
+      </w:r>
+      <w:r>
+        <w:t>, isto permite um menor tempo de processamento.</w:t>
       </w:r>
     </w:p>
     <w:p/>

</xml_diff>